<commit_message>
WebServiceExemplo de Ativar Recurso
</commit_message>
<xml_diff>
--- a/06 - Exemplo Criação de um Serviço Soap (Calculadora) .docx
+++ b/06 - Exemplo Criação de um Serviço Soap (Calculadora) .docx
@@ -3,17 +3,35 @@
 <w:document xmlns:wpc="http://schemas.microsoft.com/office/word/2010/wordprocessingCanvas" xmlns:cx="http://schemas.microsoft.com/office/drawing/2014/chartex" xmlns:cx1="http://schemas.microsoft.com/office/drawing/2015/9/8/chartex" xmlns:cx2="http://schemas.microsoft.com/office/drawing/2015/10/21/chartex" xmlns:cx3="http://schemas.microsoft.com/office/drawing/2016/5/9/chartex" xmlns:cx4="http://schemas.microsoft.com/office/drawing/2016/5/10/chartex" xmlns:cx5="http://schemas.microsoft.com/office/drawing/2016/5/11/chartex" xmlns:cx6="http://schemas.microsoft.com/office/drawing/2016/5/12/chartex" xmlns:cx7="http://schemas.microsoft.com/office/drawing/2016/5/13/chartex" xmlns:cx8="http://schemas.microsoft.com/office/drawing/2016/5/14/chartex" xmlns:mc="http://schemas.openxmlformats.org/markup-compatibility/2006" xmlns:aink="http://schemas.microsoft.com/office/drawing/2016/ink" xmlns:am3d="http://schemas.microsoft.com/office/drawing/2017/model3d" xmlns:o="urn:schemas-microsoft-com:office:office" xmlns:r="http://schemas.openxmlformats.org/officeDocument/2006/relationships" xmlns:m="http://schemas.openxmlformats.org/officeDocument/2006/math" xmlns:v="urn:schemas-microsoft-com:vml" xmlns:wp14="http://schemas.microsoft.com/office/word/2010/wordprocessingDrawing" xmlns:wp="http://schemas.openxmlformats.org/drawingml/2006/wordprocessingDrawing" xmlns:w10="urn:schemas-microsoft-com:office:word" xmlns:w="http://schemas.openxmlformats.org/wordprocessingml/2006/main" xmlns:w14="http://schemas.microsoft.com/office/word/2010/wordml" xmlns:w15="http://schemas.microsoft.com/office/word/2012/wordml" xmlns:w16cid="http://schemas.microsoft.com/office/word/2016/wordml/cid" xmlns:w16se="http://schemas.microsoft.com/office/word/2015/wordml/symex" xmlns:wpg="http://schemas.microsoft.com/office/word/2010/wordprocessingGroup" xmlns:wpi="http://schemas.microsoft.com/office/word/2010/wordprocessingInk" xmlns:wne="http://schemas.microsoft.com/office/word/2006/wordml" xmlns:wps="http://schemas.microsoft.com/office/word/2010/wordprocessingShape" mc:Ignorable="w14 w15 w16se w16cid wp14">
   <w:body>
     <w:p>
+      <w:pPr>
+        <w:pStyle w:val="ListParagraph"/>
+        <w:numPr>
+          <w:ilvl w:val="0"/>
+          <w:numId w:val="1"/>
+        </w:numPr>
+        <w:rPr>
+          <w:b/>
+          <w:bCs/>
+          <w:color w:val="1F3864" w:themeColor="accent1" w:themeShade="80"/>
+          <w:sz w:val="40"/>
+          <w:szCs w:val="40"/>
+        </w:rPr>
+      </w:pPr>
+      <w:r>
+        <w:rPr>
+          <w:b/>
+          <w:bCs/>
+          <w:color w:val="1F3864" w:themeColor="accent1" w:themeShade="80"/>
+          <w:sz w:val="40"/>
+          <w:szCs w:val="40"/>
+        </w:rPr>
+        <w:t>Projeto Calculadora (Academia Java)</w:t>
+      </w:r>
+    </w:p>
+    <w:p>
       <w:r>
         <w:t>Para esse exemplo nós temos 4 Classes, cada uma com suas responsabilidades.</w:t>
       </w:r>
-    </w:p>
-    <w:p>
-      <w:pPr>
-        <w:rPr>
-          <w:b/>
-          <w:bCs/>
-        </w:rPr>
-      </w:pPr>
     </w:p>
     <w:p>
       <w:pPr>
@@ -59,7 +77,7 @@
                     <pic:cNvPicPr/>
                   </pic:nvPicPr>
                   <pic:blipFill>
-                    <a:blip r:embed="rId4"/>
+                    <a:blip r:embed="rId8"/>
                     <a:stretch>
                       <a:fillRect/>
                     </a:stretch>
@@ -117,7 +135,7 @@
                     <pic:cNvPicPr/>
                   </pic:nvPicPr>
                   <pic:blipFill>
-                    <a:blip r:embed="rId5"/>
+                    <a:blip r:embed="rId9"/>
                     <a:stretch>
                       <a:fillRect/>
                     </a:stretch>
@@ -144,7 +162,7 @@
       </w:r>
     </w:p>
     <w:p>
-      <w:hyperlink r:id="rId6" w:history="1">
+      <w:hyperlink r:id="rId10" w:history="1">
         <w:r>
           <w:rPr>
             <w:rStyle w:val="Hyperlink"/>
@@ -166,9 +184,9 @@
           <w:noProof/>
         </w:rPr>
         <w:drawing>
-          <wp:inline distT="0" distB="0" distL="0" distR="0" wp14:anchorId="517F4DC2" wp14:editId="7241A540">
-            <wp:extent cx="4394200" cy="2556221"/>
-            <wp:effectExtent l="19050" t="19050" r="25400" b="15875"/>
+          <wp:inline distT="0" distB="0" distL="0" distR="0" wp14:anchorId="517F4DC2" wp14:editId="475A19C8">
+            <wp:extent cx="3648710" cy="2122550"/>
+            <wp:effectExtent l="19050" t="19050" r="8890" b="11430"/>
             <wp:docPr id="3" name="Picture 3"/>
             <wp:cNvGraphicFramePr>
               <a:graphicFrameLocks xmlns:a="http://schemas.openxmlformats.org/drawingml/2006/main" noChangeAspect="1"/>
@@ -181,7 +199,7 @@
                     <pic:cNvPicPr/>
                   </pic:nvPicPr>
                   <pic:blipFill>
-                    <a:blip r:embed="rId7"/>
+                    <a:blip r:embed="rId11"/>
                     <a:stretch>
                       <a:fillRect/>
                     </a:stretch>
@@ -189,7 +207,7 @@
                   <pic:spPr>
                     <a:xfrm>
                       <a:off x="0" y="0"/>
-                      <a:ext cx="4399641" cy="2559386"/>
+                      <a:ext cx="3657061" cy="2127408"/>
                     </a:xfrm>
                     <a:prstGeom prst="rect">
                       <a:avLst/>
@@ -231,9 +249,9 @@
           <w:noProof/>
         </w:rPr>
         <w:drawing>
-          <wp:inline distT="0" distB="0" distL="0" distR="0" wp14:anchorId="16915DAD" wp14:editId="1A54DD42">
-            <wp:extent cx="2238375" cy="1066800"/>
-            <wp:effectExtent l="19050" t="19050" r="28575" b="19050"/>
+          <wp:inline distT="0" distB="0" distL="0" distR="0" wp14:anchorId="16915DAD" wp14:editId="741BC906">
+            <wp:extent cx="2017202" cy="961390"/>
+            <wp:effectExtent l="19050" t="19050" r="21590" b="10160"/>
             <wp:docPr id="5" name="Picture 5"/>
             <wp:cNvGraphicFramePr>
               <a:graphicFrameLocks xmlns:a="http://schemas.openxmlformats.org/drawingml/2006/main" noChangeAspect="1"/>
@@ -246,7 +264,7 @@
                     <pic:cNvPicPr/>
                   </pic:nvPicPr>
                   <pic:blipFill>
-                    <a:blip r:embed="rId8"/>
+                    <a:blip r:embed="rId12"/>
                     <a:stretch>
                       <a:fillRect/>
                     </a:stretch>
@@ -254,7 +272,7 @@
                   <pic:spPr>
                     <a:xfrm>
                       <a:off x="0" y="0"/>
-                      <a:ext cx="2238375" cy="1066800"/>
+                      <a:ext cx="2022790" cy="964053"/>
                     </a:xfrm>
                     <a:prstGeom prst="rect">
                       <a:avLst/>
@@ -320,7 +338,7 @@
                     <pic:cNvPicPr/>
                   </pic:nvPicPr>
                   <pic:blipFill>
-                    <a:blip r:embed="rId9"/>
+                    <a:blip r:embed="rId13"/>
                     <a:stretch>
                       <a:fillRect/>
                     </a:stretch>
@@ -442,7 +460,7 @@
                     <pic:cNvPicPr/>
                   </pic:nvPicPr>
                   <pic:blipFill>
-                    <a:blip r:embed="rId10"/>
+                    <a:blip r:embed="rId14"/>
                     <a:stretch>
                       <a:fillRect/>
                     </a:stretch>
@@ -543,7 +561,7 @@
                     <pic:cNvPicPr/>
                   </pic:nvPicPr>
                   <pic:blipFill>
-                    <a:blip r:embed="rId11"/>
+                    <a:blip r:embed="rId15"/>
                     <a:stretch>
                       <a:fillRect/>
                     </a:stretch>
@@ -590,7 +608,7 @@
                     <pic:cNvPicPr/>
                   </pic:nvPicPr>
                   <pic:blipFill>
-                    <a:blip r:embed="rId8"/>
+                    <a:blip r:embed="rId12"/>
                     <a:stretch>
                       <a:fillRect/>
                     </a:stretch>
@@ -650,7 +668,6 @@
       </w:pPr>
     </w:p>
     <w:p>
-      <w:bookmarkStart w:id="0" w:name="_GoBack"/>
       <w:r>
         <w:rPr>
           <w:noProof/>
@@ -671,7 +688,7 @@
                     <pic:cNvPicPr/>
                   </pic:nvPicPr>
                   <pic:blipFill>
-                    <a:blip r:embed="rId12"/>
+                    <a:blip r:embed="rId16"/>
                     <a:stretch>
                       <a:fillRect/>
                     </a:stretch>
@@ -696,7 +713,6 @@
           </wp:inline>
         </w:drawing>
       </w:r>
-      <w:bookmarkEnd w:id="0"/>
     </w:p>
     <w:p>
       <w:r>
@@ -764,7 +780,7 @@
                     <pic:cNvPicPr/>
                   </pic:nvPicPr>
                   <pic:blipFill>
-                    <a:blip r:embed="rId13"/>
+                    <a:blip r:embed="rId17"/>
                     <a:stretch>
                       <a:fillRect/>
                     </a:stretch>
@@ -812,7 +828,7 @@
                     <pic:cNvPicPr/>
                   </pic:nvPicPr>
                   <pic:blipFill>
-                    <a:blip r:embed="rId14"/>
+                    <a:blip r:embed="rId18"/>
                     <a:stretch>
                       <a:fillRect/>
                     </a:stretch>
@@ -838,6 +854,783 @@
         </w:drawing>
       </w:r>
     </w:p>
+    <w:p/>
+    <w:p>
+      <w:r>
+        <w:br w:type="page"/>
+      </w:r>
+    </w:p>
+    <w:p>
+      <w:pPr>
+        <w:pStyle w:val="ListParagraph"/>
+        <w:numPr>
+          <w:ilvl w:val="0"/>
+          <w:numId w:val="1"/>
+        </w:numPr>
+        <w:rPr>
+          <w:b/>
+          <w:bCs/>
+          <w:color w:val="1F3864" w:themeColor="accent1" w:themeShade="80"/>
+          <w:sz w:val="40"/>
+          <w:szCs w:val="40"/>
+        </w:rPr>
+      </w:pPr>
+      <w:r>
+        <w:rPr>
+          <w:b/>
+          <w:bCs/>
+          <w:color w:val="1F3864" w:themeColor="accent1" w:themeShade="80"/>
+          <w:sz w:val="40"/>
+          <w:szCs w:val="40"/>
+        </w:rPr>
+        <w:lastRenderedPageBreak/>
+        <w:t xml:space="preserve">Projeto </w:t>
+      </w:r>
+      <w:r>
+        <w:rPr>
+          <w:b/>
+          <w:bCs/>
+          <w:color w:val="1F3864" w:themeColor="accent1" w:themeShade="80"/>
+          <w:sz w:val="40"/>
+          <w:szCs w:val="40"/>
+        </w:rPr>
+        <w:t>AtivarRecurso</w:t>
+      </w:r>
+      <w:r>
+        <w:rPr>
+          <w:b/>
+          <w:bCs/>
+          <w:color w:val="1F3864" w:themeColor="accent1" w:themeShade="80"/>
+          <w:sz w:val="40"/>
+          <w:szCs w:val="40"/>
+        </w:rPr>
+        <w:t xml:space="preserve"> (</w:t>
+      </w:r>
+      <w:r>
+        <w:rPr>
+          <w:b/>
+          <w:bCs/>
+          <w:color w:val="1F3864" w:themeColor="accent1" w:themeShade="80"/>
+          <w:sz w:val="40"/>
+          <w:szCs w:val="40"/>
+        </w:rPr>
+        <w:t>Trabalho</w:t>
+      </w:r>
+      <w:r>
+        <w:rPr>
+          <w:b/>
+          <w:bCs/>
+          <w:color w:val="1F3864" w:themeColor="accent1" w:themeShade="80"/>
+          <w:sz w:val="40"/>
+          <w:szCs w:val="40"/>
+        </w:rPr>
+        <w:t>)</w:t>
+      </w:r>
+    </w:p>
+    <w:p>
+      <w:pPr>
+        <w:rPr>
+          <w:b/>
+          <w:bCs/>
+          <w:color w:val="00B050"/>
+          <w:sz w:val="28"/>
+          <w:szCs w:val="28"/>
+        </w:rPr>
+      </w:pPr>
+      <w:r>
+        <w:rPr>
+          <w:b/>
+          <w:bCs/>
+          <w:color w:val="00B050"/>
+          <w:sz w:val="28"/>
+          <w:szCs w:val="28"/>
+        </w:rPr>
+        <w:t>Classes de Entidade</w:t>
+      </w:r>
+    </w:p>
+    <w:tbl>
+      <w:tblPr>
+        <w:tblStyle w:val="TableGrid"/>
+        <w:tblW w:w="0" w:type="auto"/>
+        <w:tblLook w:val="04A0" w:firstRow="1" w:lastRow="0" w:firstColumn="1" w:lastColumn="0" w:noHBand="0" w:noVBand="1"/>
+      </w:tblPr>
+      <w:tblGrid>
+        <w:gridCol w:w="4247"/>
+        <w:gridCol w:w="4247"/>
+      </w:tblGrid>
+      <w:tr>
+        <w:tc>
+          <w:tcPr>
+            <w:tcW w:w="4247" w:type="dxa"/>
+          </w:tcPr>
+          <w:p>
+            <w:pPr>
+              <w:rPr>
+                <w:b/>
+                <w:bCs/>
+              </w:rPr>
+            </w:pPr>
+            <w:r>
+              <w:rPr>
+                <w:b/>
+                <w:bCs/>
+              </w:rPr>
+              <w:t>AtivarRecursoIn.java</w:t>
+            </w:r>
+          </w:p>
+          <w:p>
+            <w:pPr>
+              <w:rPr>
+                <w:b/>
+                <w:bCs/>
+              </w:rPr>
+            </w:pPr>
+            <w:r>
+              <w:rPr>
+                <w:noProof/>
+              </w:rPr>
+              <w:drawing>
+                <wp:inline distT="0" distB="0" distL="0" distR="0" wp14:anchorId="50771AF0" wp14:editId="04514CFF">
+                  <wp:extent cx="2119630" cy="1646053"/>
+                  <wp:effectExtent l="19050" t="19050" r="13970" b="11430"/>
+                  <wp:docPr id="10" name="Picture 10"/>
+                  <wp:cNvGraphicFramePr>
+                    <a:graphicFrameLocks xmlns:a="http://schemas.openxmlformats.org/drawingml/2006/main" noChangeAspect="1"/>
+                  </wp:cNvGraphicFramePr>
+                  <a:graphic xmlns:a="http://schemas.openxmlformats.org/drawingml/2006/main">
+                    <a:graphicData uri="http://schemas.openxmlformats.org/drawingml/2006/picture">
+                      <pic:pic xmlns:pic="http://schemas.openxmlformats.org/drawingml/2006/picture">
+                        <pic:nvPicPr>
+                          <pic:cNvPr id="1" name=""/>
+                          <pic:cNvPicPr/>
+                        </pic:nvPicPr>
+                        <pic:blipFill>
+                          <a:blip r:embed="rId19"/>
+                          <a:stretch>
+                            <a:fillRect/>
+                          </a:stretch>
+                        </pic:blipFill>
+                        <pic:spPr>
+                          <a:xfrm>
+                            <a:off x="0" y="0"/>
+                            <a:ext cx="2130476" cy="1654476"/>
+                          </a:xfrm>
+                          <a:prstGeom prst="rect">
+                            <a:avLst/>
+                          </a:prstGeom>
+                          <a:ln w="19050">
+                            <a:solidFill>
+                              <a:schemeClr val="tx1"/>
+                            </a:solidFill>
+                          </a:ln>
+                        </pic:spPr>
+                      </pic:pic>
+                    </a:graphicData>
+                  </a:graphic>
+                </wp:inline>
+              </w:drawing>
+            </w:r>
+          </w:p>
+        </w:tc>
+        <w:tc>
+          <w:tcPr>
+            <w:tcW w:w="4247" w:type="dxa"/>
+          </w:tcPr>
+          <w:p>
+            <w:pPr>
+              <w:rPr>
+                <w:b/>
+                <w:bCs/>
+              </w:rPr>
+            </w:pPr>
+            <w:r>
+              <w:rPr>
+                <w:b/>
+                <w:bCs/>
+              </w:rPr>
+              <w:t>AtivarRecursoOut.java</w:t>
+            </w:r>
+          </w:p>
+          <w:p>
+            <w:pPr>
+              <w:rPr>
+                <w:b/>
+                <w:bCs/>
+              </w:rPr>
+            </w:pPr>
+            <w:r>
+              <w:rPr>
+                <w:noProof/>
+              </w:rPr>
+              <w:drawing>
+                <wp:inline distT="0" distB="0" distL="0" distR="0" wp14:anchorId="34770F52" wp14:editId="39C9B9D0">
+                  <wp:extent cx="2136999" cy="1657783"/>
+                  <wp:effectExtent l="19050" t="19050" r="15875" b="19050"/>
+                  <wp:docPr id="11" name="Picture 11"/>
+                  <wp:cNvGraphicFramePr>
+                    <a:graphicFrameLocks xmlns:a="http://schemas.openxmlformats.org/drawingml/2006/main" noChangeAspect="1"/>
+                  </wp:cNvGraphicFramePr>
+                  <a:graphic xmlns:a="http://schemas.openxmlformats.org/drawingml/2006/main">
+                    <a:graphicData uri="http://schemas.openxmlformats.org/drawingml/2006/picture">
+                      <pic:pic xmlns:pic="http://schemas.openxmlformats.org/drawingml/2006/picture">
+                        <pic:nvPicPr>
+                          <pic:cNvPr id="1" name=""/>
+                          <pic:cNvPicPr/>
+                        </pic:nvPicPr>
+                        <pic:blipFill>
+                          <a:blip r:embed="rId20"/>
+                          <a:stretch>
+                            <a:fillRect/>
+                          </a:stretch>
+                        </pic:blipFill>
+                        <pic:spPr>
+                          <a:xfrm>
+                            <a:off x="0" y="0"/>
+                            <a:ext cx="2180897" cy="1691837"/>
+                          </a:xfrm>
+                          <a:prstGeom prst="rect">
+                            <a:avLst/>
+                          </a:prstGeom>
+                          <a:ln w="19050">
+                            <a:solidFill>
+                              <a:schemeClr val="tx1"/>
+                            </a:solidFill>
+                          </a:ln>
+                        </pic:spPr>
+                      </pic:pic>
+                    </a:graphicData>
+                  </a:graphic>
+                </wp:inline>
+              </w:drawing>
+            </w:r>
+          </w:p>
+        </w:tc>
+      </w:tr>
+    </w:tbl>
+    <w:p>
+      <w:pPr>
+        <w:rPr>
+          <w:b/>
+          <w:bCs/>
+        </w:rPr>
+      </w:pPr>
+    </w:p>
+    <w:p>
+      <w:r>
+        <w:rPr>
+          <w:noProof/>
+        </w:rPr>
+        <w:drawing>
+          <wp:inline distT="0" distB="0" distL="0" distR="0" wp14:anchorId="7B61A55D" wp14:editId="2232EECD">
+            <wp:extent cx="4810760" cy="3799844"/>
+            <wp:effectExtent l="19050" t="19050" r="27940" b="10160"/>
+            <wp:docPr id="13" name="Picture 13"/>
+            <wp:cNvGraphicFramePr>
+              <a:graphicFrameLocks xmlns:a="http://schemas.openxmlformats.org/drawingml/2006/main" noChangeAspect="1"/>
+            </wp:cNvGraphicFramePr>
+            <a:graphic xmlns:a="http://schemas.openxmlformats.org/drawingml/2006/main">
+              <a:graphicData uri="http://schemas.openxmlformats.org/drawingml/2006/picture">
+                <pic:pic xmlns:pic="http://schemas.openxmlformats.org/drawingml/2006/picture">
+                  <pic:nvPicPr>
+                    <pic:cNvPr id="1" name=""/>
+                    <pic:cNvPicPr/>
+                  </pic:nvPicPr>
+                  <pic:blipFill>
+                    <a:blip r:embed="rId21"/>
+                    <a:stretch>
+                      <a:fillRect/>
+                    </a:stretch>
+                  </pic:blipFill>
+                  <pic:spPr>
+                    <a:xfrm>
+                      <a:off x="0" y="0"/>
+                      <a:ext cx="4828468" cy="3813831"/>
+                    </a:xfrm>
+                    <a:prstGeom prst="rect">
+                      <a:avLst/>
+                    </a:prstGeom>
+                    <a:ln w="19050">
+                      <a:solidFill>
+                        <a:schemeClr val="tx1"/>
+                      </a:solidFill>
+                    </a:ln>
+                  </pic:spPr>
+                </pic:pic>
+              </a:graphicData>
+            </a:graphic>
+          </wp:inline>
+        </w:drawing>
+      </w:r>
+    </w:p>
+    <w:p/>
+    <w:p>
+      <w:r>
+        <w:br w:type="page"/>
+      </w:r>
+    </w:p>
+    <w:p>
+      <w:pPr>
+        <w:rPr>
+          <w:b/>
+          <w:bCs/>
+          <w:color w:val="00B050"/>
+          <w:sz w:val="28"/>
+          <w:szCs w:val="28"/>
+        </w:rPr>
+      </w:pPr>
+      <w:r>
+        <w:rPr>
+          <w:b/>
+          <w:bCs/>
+          <w:color w:val="00B050"/>
+          <w:sz w:val="28"/>
+          <w:szCs w:val="28"/>
+        </w:rPr>
+        <w:lastRenderedPageBreak/>
+        <w:t xml:space="preserve">Classes de </w:t>
+      </w:r>
+      <w:r>
+        <w:rPr>
+          <w:b/>
+          <w:bCs/>
+          <w:color w:val="00B050"/>
+          <w:sz w:val="28"/>
+          <w:szCs w:val="28"/>
+        </w:rPr>
+        <w:t>Inicialização do Endpoint</w:t>
+      </w:r>
+    </w:p>
+    <w:p>
+      <w:pPr>
+        <w:rPr>
+          <w:b/>
+          <w:bCs/>
+          <w:color w:val="00B050"/>
+          <w:sz w:val="28"/>
+          <w:szCs w:val="28"/>
+        </w:rPr>
+      </w:pPr>
+      <w:r>
+        <w:rPr>
+          <w:noProof/>
+        </w:rPr>
+        <w:drawing>
+          <wp:inline distT="0" distB="0" distL="0" distR="0" wp14:anchorId="6C6D7A5F" wp14:editId="2ACD05A0">
+            <wp:extent cx="5400040" cy="1751330"/>
+            <wp:effectExtent l="19050" t="19050" r="10160" b="20320"/>
+            <wp:docPr id="23" name="Picture 23"/>
+            <wp:cNvGraphicFramePr>
+              <a:graphicFrameLocks xmlns:a="http://schemas.openxmlformats.org/drawingml/2006/main" noChangeAspect="1"/>
+            </wp:cNvGraphicFramePr>
+            <a:graphic xmlns:a="http://schemas.openxmlformats.org/drawingml/2006/main">
+              <a:graphicData uri="http://schemas.openxmlformats.org/drawingml/2006/picture">
+                <pic:pic xmlns:pic="http://schemas.openxmlformats.org/drawingml/2006/picture">
+                  <pic:nvPicPr>
+                    <pic:cNvPr id="1" name=""/>
+                    <pic:cNvPicPr/>
+                  </pic:nvPicPr>
+                  <pic:blipFill>
+                    <a:blip r:embed="rId22"/>
+                    <a:stretch>
+                      <a:fillRect/>
+                    </a:stretch>
+                  </pic:blipFill>
+                  <pic:spPr>
+                    <a:xfrm>
+                      <a:off x="0" y="0"/>
+                      <a:ext cx="5400040" cy="1751330"/>
+                    </a:xfrm>
+                    <a:prstGeom prst="rect">
+                      <a:avLst/>
+                    </a:prstGeom>
+                    <a:ln w="19050">
+                      <a:solidFill>
+                        <a:schemeClr val="tx1"/>
+                      </a:solidFill>
+                    </a:ln>
+                  </pic:spPr>
+                </pic:pic>
+              </a:graphicData>
+            </a:graphic>
+          </wp:inline>
+        </w:drawing>
+      </w:r>
+    </w:p>
+    <w:p>
+      <w:hyperlink r:id="rId23" w:history="1">
+        <w:r>
+          <w:rPr>
+            <w:rStyle w:val="Hyperlink"/>
+          </w:rPr>
+          <w:t>http://localhost:8086/AtivarServico/servico?WSDL</w:t>
+        </w:r>
+      </w:hyperlink>
+    </w:p>
+    <w:p>
+      <w:pPr>
+        <w:rPr>
+          <w:b/>
+          <w:bCs/>
+          <w:color w:val="00B050"/>
+          <w:sz w:val="28"/>
+          <w:szCs w:val="28"/>
+        </w:rPr>
+      </w:pPr>
+      <w:r>
+        <w:rPr>
+          <w:noProof/>
+        </w:rPr>
+        <w:drawing>
+          <wp:inline distT="0" distB="0" distL="0" distR="0" wp14:anchorId="63D23B9B" wp14:editId="5F8CFEF9">
+            <wp:extent cx="5400040" cy="2577465"/>
+            <wp:effectExtent l="19050" t="19050" r="10160" b="13335"/>
+            <wp:docPr id="24" name="Picture 24"/>
+            <wp:cNvGraphicFramePr>
+              <a:graphicFrameLocks xmlns:a="http://schemas.openxmlformats.org/drawingml/2006/main" noChangeAspect="1"/>
+            </wp:cNvGraphicFramePr>
+            <a:graphic xmlns:a="http://schemas.openxmlformats.org/drawingml/2006/main">
+              <a:graphicData uri="http://schemas.openxmlformats.org/drawingml/2006/picture">
+                <pic:pic xmlns:pic="http://schemas.openxmlformats.org/drawingml/2006/picture">
+                  <pic:nvPicPr>
+                    <pic:cNvPr id="1" name=""/>
+                    <pic:cNvPicPr/>
+                  </pic:nvPicPr>
+                  <pic:blipFill>
+                    <a:blip r:embed="rId24"/>
+                    <a:stretch>
+                      <a:fillRect/>
+                    </a:stretch>
+                  </pic:blipFill>
+                  <pic:spPr>
+                    <a:xfrm>
+                      <a:off x="0" y="0"/>
+                      <a:ext cx="5400040" cy="2577465"/>
+                    </a:xfrm>
+                    <a:prstGeom prst="rect">
+                      <a:avLst/>
+                    </a:prstGeom>
+                    <a:ln w="19050">
+                      <a:solidFill>
+                        <a:schemeClr val="tx1"/>
+                      </a:solidFill>
+                    </a:ln>
+                  </pic:spPr>
+                </pic:pic>
+              </a:graphicData>
+            </a:graphic>
+          </wp:inline>
+        </w:drawing>
+      </w:r>
+    </w:p>
+    <w:p>
+      <w:pPr>
+        <w:rPr>
+          <w:b/>
+          <w:bCs/>
+          <w:color w:val="00B050"/>
+          <w:sz w:val="28"/>
+          <w:szCs w:val="28"/>
+        </w:rPr>
+      </w:pPr>
+      <w:r>
+        <w:rPr>
+          <w:b/>
+          <w:bCs/>
+          <w:color w:val="00B050"/>
+          <w:sz w:val="28"/>
+          <w:szCs w:val="28"/>
+        </w:rPr>
+        <w:br w:type="page"/>
+      </w:r>
+    </w:p>
+    <w:p>
+      <w:pPr>
+        <w:rPr>
+          <w:b/>
+          <w:bCs/>
+          <w:color w:val="00B050"/>
+          <w:sz w:val="28"/>
+          <w:szCs w:val="28"/>
+        </w:rPr>
+      </w:pPr>
+    </w:p>
+    <w:p>
+      <w:pPr>
+        <w:rPr>
+          <w:b/>
+          <w:bCs/>
+          <w:color w:val="00B050"/>
+          <w:sz w:val="28"/>
+          <w:szCs w:val="28"/>
+        </w:rPr>
+      </w:pPr>
+      <w:r>
+        <w:rPr>
+          <w:b/>
+          <w:bCs/>
+          <w:color w:val="00B050"/>
+          <w:sz w:val="28"/>
+          <w:szCs w:val="28"/>
+        </w:rPr>
+        <w:t>Interface</w:t>
+      </w:r>
+    </w:p>
+    <w:p>
+      <w:pPr>
+        <w:rPr>
+          <w:b/>
+          <w:bCs/>
+          <w:color w:val="00B050"/>
+          <w:sz w:val="28"/>
+          <w:szCs w:val="28"/>
+        </w:rPr>
+      </w:pPr>
+      <w:r>
+        <w:rPr>
+          <w:noProof/>
+        </w:rPr>
+        <w:drawing>
+          <wp:inline distT="0" distB="0" distL="0" distR="0" wp14:anchorId="378D8532" wp14:editId="22308967">
+            <wp:extent cx="5400040" cy="1486535"/>
+            <wp:effectExtent l="19050" t="19050" r="10160" b="18415"/>
+            <wp:docPr id="21" name="Picture 21"/>
+            <wp:cNvGraphicFramePr>
+              <a:graphicFrameLocks xmlns:a="http://schemas.openxmlformats.org/drawingml/2006/main" noChangeAspect="1"/>
+            </wp:cNvGraphicFramePr>
+            <a:graphic xmlns:a="http://schemas.openxmlformats.org/drawingml/2006/main">
+              <a:graphicData uri="http://schemas.openxmlformats.org/drawingml/2006/picture">
+                <pic:pic xmlns:pic="http://schemas.openxmlformats.org/drawingml/2006/picture">
+                  <pic:nvPicPr>
+                    <pic:cNvPr id="1" name=""/>
+                    <pic:cNvPicPr/>
+                  </pic:nvPicPr>
+                  <pic:blipFill>
+                    <a:blip r:embed="rId25"/>
+                    <a:stretch>
+                      <a:fillRect/>
+                    </a:stretch>
+                  </pic:blipFill>
+                  <pic:spPr>
+                    <a:xfrm>
+                      <a:off x="0" y="0"/>
+                      <a:ext cx="5400040" cy="1486535"/>
+                    </a:xfrm>
+                    <a:prstGeom prst="rect">
+                      <a:avLst/>
+                    </a:prstGeom>
+                    <a:ln w="19050">
+                      <a:solidFill>
+                        <a:schemeClr val="tx1"/>
+                      </a:solidFill>
+                    </a:ln>
+                  </pic:spPr>
+                </pic:pic>
+              </a:graphicData>
+            </a:graphic>
+          </wp:inline>
+        </w:drawing>
+      </w:r>
+    </w:p>
+    <w:p>
+      <w:pPr>
+        <w:rPr>
+          <w:b/>
+          <w:bCs/>
+          <w:color w:val="00B050"/>
+          <w:sz w:val="28"/>
+          <w:szCs w:val="28"/>
+        </w:rPr>
+      </w:pPr>
+    </w:p>
+    <w:p>
+      <w:pPr>
+        <w:rPr>
+          <w:b/>
+          <w:bCs/>
+          <w:color w:val="00B050"/>
+          <w:sz w:val="28"/>
+          <w:szCs w:val="28"/>
+        </w:rPr>
+      </w:pPr>
+      <w:r>
+        <w:rPr>
+          <w:b/>
+          <w:bCs/>
+          <w:color w:val="00B050"/>
+          <w:sz w:val="28"/>
+          <w:szCs w:val="28"/>
+        </w:rPr>
+        <w:t>Classe Concreta</w:t>
+      </w:r>
+    </w:p>
+    <w:p>
+      <w:pPr>
+        <w:rPr>
+          <w:b/>
+          <w:bCs/>
+          <w:color w:val="00B050"/>
+          <w:sz w:val="28"/>
+          <w:szCs w:val="28"/>
+        </w:rPr>
+      </w:pPr>
+      <w:r>
+        <w:rPr>
+          <w:noProof/>
+        </w:rPr>
+        <w:drawing>
+          <wp:inline distT="0" distB="0" distL="0" distR="0" wp14:anchorId="0CE1CFBF" wp14:editId="02705D9F">
+            <wp:extent cx="5400040" cy="1880870"/>
+            <wp:effectExtent l="19050" t="19050" r="10160" b="24130"/>
+            <wp:docPr id="22" name="Picture 22"/>
+            <wp:cNvGraphicFramePr>
+              <a:graphicFrameLocks xmlns:a="http://schemas.openxmlformats.org/drawingml/2006/main" noChangeAspect="1"/>
+            </wp:cNvGraphicFramePr>
+            <a:graphic xmlns:a="http://schemas.openxmlformats.org/drawingml/2006/main">
+              <a:graphicData uri="http://schemas.openxmlformats.org/drawingml/2006/picture">
+                <pic:pic xmlns:pic="http://schemas.openxmlformats.org/drawingml/2006/picture">
+                  <pic:nvPicPr>
+                    <pic:cNvPr id="1" name=""/>
+                    <pic:cNvPicPr/>
+                  </pic:nvPicPr>
+                  <pic:blipFill>
+                    <a:blip r:embed="rId26"/>
+                    <a:stretch>
+                      <a:fillRect/>
+                    </a:stretch>
+                  </pic:blipFill>
+                  <pic:spPr>
+                    <a:xfrm>
+                      <a:off x="0" y="0"/>
+                      <a:ext cx="5400040" cy="1880870"/>
+                    </a:xfrm>
+                    <a:prstGeom prst="rect">
+                      <a:avLst/>
+                    </a:prstGeom>
+                    <a:ln w="19050">
+                      <a:solidFill>
+                        <a:schemeClr val="tx1"/>
+                      </a:solidFill>
+                    </a:ln>
+                  </pic:spPr>
+                </pic:pic>
+              </a:graphicData>
+            </a:graphic>
+          </wp:inline>
+        </w:drawing>
+      </w:r>
+    </w:p>
+    <w:p>
+      <w:pPr>
+        <w:rPr>
+          <w:b/>
+          <w:bCs/>
+          <w:color w:val="00B050"/>
+          <w:sz w:val="28"/>
+          <w:szCs w:val="28"/>
+        </w:rPr>
+      </w:pPr>
+      <w:r>
+        <w:rPr>
+          <w:b/>
+          <w:bCs/>
+          <w:color w:val="00B050"/>
+          <w:sz w:val="28"/>
+          <w:szCs w:val="28"/>
+        </w:rPr>
+        <w:t>Chamando o serviço</w:t>
+      </w:r>
+    </w:p>
+    <w:p>
+      <w:pPr>
+        <w:rPr>
+          <w:b/>
+          <w:bCs/>
+          <w:color w:val="00B050"/>
+          <w:sz w:val="28"/>
+          <w:szCs w:val="28"/>
+        </w:rPr>
+      </w:pPr>
+      <w:bookmarkStart w:id="0" w:name="_GoBack"/>
+      <w:r>
+        <w:rPr>
+          <w:noProof/>
+        </w:rPr>
+        <w:drawing>
+          <wp:inline distT="0" distB="0" distL="0" distR="0" wp14:anchorId="74A2DAE3" wp14:editId="298A39A3">
+            <wp:extent cx="5400040" cy="2870835"/>
+            <wp:effectExtent l="19050" t="19050" r="10160" b="24765"/>
+            <wp:docPr id="25" name="Picture 25"/>
+            <wp:cNvGraphicFramePr>
+              <a:graphicFrameLocks xmlns:a="http://schemas.openxmlformats.org/drawingml/2006/main" noChangeAspect="1"/>
+            </wp:cNvGraphicFramePr>
+            <a:graphic xmlns:a="http://schemas.openxmlformats.org/drawingml/2006/main">
+              <a:graphicData uri="http://schemas.openxmlformats.org/drawingml/2006/picture">
+                <pic:pic xmlns:pic="http://schemas.openxmlformats.org/drawingml/2006/picture">
+                  <pic:nvPicPr>
+                    <pic:cNvPr id="1" name=""/>
+                    <pic:cNvPicPr/>
+                  </pic:nvPicPr>
+                  <pic:blipFill>
+                    <a:blip r:embed="rId27"/>
+                    <a:stretch>
+                      <a:fillRect/>
+                    </a:stretch>
+                  </pic:blipFill>
+                  <pic:spPr>
+                    <a:xfrm>
+                      <a:off x="0" y="0"/>
+                      <a:ext cx="5400040" cy="2870835"/>
+                    </a:xfrm>
+                    <a:prstGeom prst="rect">
+                      <a:avLst/>
+                    </a:prstGeom>
+                    <a:ln w="19050">
+                      <a:solidFill>
+                        <a:schemeClr val="tx1"/>
+                      </a:solidFill>
+                    </a:ln>
+                  </pic:spPr>
+                </pic:pic>
+              </a:graphicData>
+            </a:graphic>
+          </wp:inline>
+        </w:drawing>
+      </w:r>
+      <w:bookmarkEnd w:id="0"/>
+    </w:p>
+    <w:p>
+      <w:pPr>
+        <w:rPr>
+          <w:b/>
+          <w:bCs/>
+          <w:color w:val="00B050"/>
+          <w:sz w:val="28"/>
+          <w:szCs w:val="28"/>
+        </w:rPr>
+      </w:pPr>
+      <w:r>
+        <w:rPr>
+          <w:b/>
+          <w:bCs/>
+          <w:color w:val="00B050"/>
+          <w:sz w:val="28"/>
+          <w:szCs w:val="28"/>
+        </w:rPr>
+        <w:br w:type="page"/>
+      </w:r>
+    </w:p>
+    <w:p>
+      <w:pPr>
+        <w:rPr>
+          <w:b/>
+          <w:bCs/>
+          <w:color w:val="00B050"/>
+          <w:sz w:val="28"/>
+          <w:szCs w:val="28"/>
+        </w:rPr>
+      </w:pPr>
+    </w:p>
+    <w:p/>
     <w:sectPr>
       <w:pgSz w:w="11906" w:h="16838"/>
       <w:pgMar w:top="1417" w:right="1701" w:bottom="1417" w:left="1701" w:header="708" w:footer="708" w:gutter="0"/>
@@ -846,6 +1639,153 @@
     </w:sectPr>
   </w:body>
 </w:document>
+</file>
+
+<file path=word/endnotes.xml><?xml version="1.0" encoding="utf-8"?>
+<w:endnotes xmlns:wpc="http://schemas.microsoft.com/office/word/2010/wordprocessingCanvas" xmlns:cx="http://schemas.microsoft.com/office/drawing/2014/chartex" xmlns:cx1="http://schemas.microsoft.com/office/drawing/2015/9/8/chartex" xmlns:cx2="http://schemas.microsoft.com/office/drawing/2015/10/21/chartex" xmlns:cx3="http://schemas.microsoft.com/office/drawing/2016/5/9/chartex" xmlns:cx4="http://schemas.microsoft.com/office/drawing/2016/5/10/chartex" xmlns:cx5="http://schemas.microsoft.com/office/drawing/2016/5/11/chartex" xmlns:cx6="http://schemas.microsoft.com/office/drawing/2016/5/12/chartex" xmlns:cx7="http://schemas.microsoft.com/office/drawing/2016/5/13/chartex" xmlns:cx8="http://schemas.microsoft.com/office/drawing/2016/5/14/chartex" xmlns:mc="http://schemas.openxmlformats.org/markup-compatibility/2006" xmlns:aink="http://schemas.microsoft.com/office/drawing/2016/ink" xmlns:am3d="http://schemas.microsoft.com/office/drawing/2017/model3d" xmlns:o="urn:schemas-microsoft-com:office:office" xmlns:r="http://schemas.openxmlformats.org/officeDocument/2006/relationships" xmlns:m="http://schemas.openxmlformats.org/officeDocument/2006/math" xmlns:v="urn:schemas-microsoft-com:vml" xmlns:wp14="http://schemas.microsoft.com/office/word/2010/wordprocessingDrawing" xmlns:wp="http://schemas.openxmlformats.org/drawingml/2006/wordprocessingDrawing" xmlns:w10="urn:schemas-microsoft-com:office:word" xmlns:w="http://schemas.openxmlformats.org/wordprocessingml/2006/main" xmlns:w14="http://schemas.microsoft.com/office/word/2010/wordml" xmlns:w15="http://schemas.microsoft.com/office/word/2012/wordml" xmlns:w16cid="http://schemas.microsoft.com/office/word/2016/wordml/cid" xmlns:w16se="http://schemas.microsoft.com/office/word/2015/wordml/symex" xmlns:wpg="http://schemas.microsoft.com/office/word/2010/wordprocessingGroup" xmlns:wpi="http://schemas.microsoft.com/office/word/2010/wordprocessingInk" xmlns:wne="http://schemas.microsoft.com/office/word/2006/wordml" xmlns:wps="http://schemas.microsoft.com/office/word/2010/wordprocessingShape" mc:Ignorable="w14 w15 w16se w16cid wp14">
+  <w:endnote w:type="separator" w:id="-1">
+    <w:p>
+      <w:pPr>
+        <w:spacing w:after="0" w:line="240" w:lineRule="auto"/>
+      </w:pPr>
+      <w:r>
+        <w:separator/>
+      </w:r>
+    </w:p>
+  </w:endnote>
+  <w:endnote w:type="continuationSeparator" w:id="0">
+    <w:p>
+      <w:pPr>
+        <w:spacing w:after="0" w:line="240" w:lineRule="auto"/>
+      </w:pPr>
+      <w:r>
+        <w:continuationSeparator/>
+      </w:r>
+    </w:p>
+  </w:endnote>
+</w:endnotes>
+</file>
+
+<file path=word/footnotes.xml><?xml version="1.0" encoding="utf-8"?>
+<w:footnotes xmlns:wpc="http://schemas.microsoft.com/office/word/2010/wordprocessingCanvas" xmlns:cx="http://schemas.microsoft.com/office/drawing/2014/chartex" xmlns:cx1="http://schemas.microsoft.com/office/drawing/2015/9/8/chartex" xmlns:cx2="http://schemas.microsoft.com/office/drawing/2015/10/21/chartex" xmlns:cx3="http://schemas.microsoft.com/office/drawing/2016/5/9/chartex" xmlns:cx4="http://schemas.microsoft.com/office/drawing/2016/5/10/chartex" xmlns:cx5="http://schemas.microsoft.com/office/drawing/2016/5/11/chartex" xmlns:cx6="http://schemas.microsoft.com/office/drawing/2016/5/12/chartex" xmlns:cx7="http://schemas.microsoft.com/office/drawing/2016/5/13/chartex" xmlns:cx8="http://schemas.microsoft.com/office/drawing/2016/5/14/chartex" xmlns:mc="http://schemas.openxmlformats.org/markup-compatibility/2006" xmlns:aink="http://schemas.microsoft.com/office/drawing/2016/ink" xmlns:am3d="http://schemas.microsoft.com/office/drawing/2017/model3d" xmlns:o="urn:schemas-microsoft-com:office:office" xmlns:r="http://schemas.openxmlformats.org/officeDocument/2006/relationships" xmlns:m="http://schemas.openxmlformats.org/officeDocument/2006/math" xmlns:v="urn:schemas-microsoft-com:vml" xmlns:wp14="http://schemas.microsoft.com/office/word/2010/wordprocessingDrawing" xmlns:wp="http://schemas.openxmlformats.org/drawingml/2006/wordprocessingDrawing" xmlns:w10="urn:schemas-microsoft-com:office:word" xmlns:w="http://schemas.openxmlformats.org/wordprocessingml/2006/main" xmlns:w14="http://schemas.microsoft.com/office/word/2010/wordml" xmlns:w15="http://schemas.microsoft.com/office/word/2012/wordml" xmlns:w16cid="http://schemas.microsoft.com/office/word/2016/wordml/cid" xmlns:w16se="http://schemas.microsoft.com/office/word/2015/wordml/symex" xmlns:wpg="http://schemas.microsoft.com/office/word/2010/wordprocessingGroup" xmlns:wpi="http://schemas.microsoft.com/office/word/2010/wordprocessingInk" xmlns:wne="http://schemas.microsoft.com/office/word/2006/wordml" xmlns:wps="http://schemas.microsoft.com/office/word/2010/wordprocessingShape" mc:Ignorable="w14 w15 w16se w16cid wp14">
+  <w:footnote w:type="separator" w:id="-1">
+    <w:p>
+      <w:pPr>
+        <w:spacing w:after="0" w:line="240" w:lineRule="auto"/>
+      </w:pPr>
+      <w:r>
+        <w:separator/>
+      </w:r>
+    </w:p>
+  </w:footnote>
+  <w:footnote w:type="continuationSeparator" w:id="0">
+    <w:p>
+      <w:pPr>
+        <w:spacing w:after="0" w:line="240" w:lineRule="auto"/>
+      </w:pPr>
+      <w:r>
+        <w:continuationSeparator/>
+      </w:r>
+    </w:p>
+  </w:footnote>
+</w:footnotes>
+</file>
+
+<file path=word/numbering.xml><?xml version="1.0" encoding="utf-8"?>
+<w:numbering xmlns:wpc="http://schemas.microsoft.com/office/word/2010/wordprocessingCanvas" xmlns:cx="http://schemas.microsoft.com/office/drawing/2014/chartex" xmlns:cx1="http://schemas.microsoft.com/office/drawing/2015/9/8/chartex" xmlns:cx2="http://schemas.microsoft.com/office/drawing/2015/10/21/chartex" xmlns:cx3="http://schemas.microsoft.com/office/drawing/2016/5/9/chartex" xmlns:cx4="http://schemas.microsoft.com/office/drawing/2016/5/10/chartex" xmlns:cx5="http://schemas.microsoft.com/office/drawing/2016/5/11/chartex" xmlns:cx6="http://schemas.microsoft.com/office/drawing/2016/5/12/chartex" xmlns:cx7="http://schemas.microsoft.com/office/drawing/2016/5/13/chartex" xmlns:cx8="http://schemas.microsoft.com/office/drawing/2016/5/14/chartex" xmlns:mc="http://schemas.openxmlformats.org/markup-compatibility/2006" xmlns:aink="http://schemas.microsoft.com/office/drawing/2016/ink" xmlns:am3d="http://schemas.microsoft.com/office/drawing/2017/model3d" xmlns:o="urn:schemas-microsoft-com:office:office" xmlns:r="http://schemas.openxmlformats.org/officeDocument/2006/relationships" xmlns:m="http://schemas.openxmlformats.org/officeDocument/2006/math" xmlns:v="urn:schemas-microsoft-com:vml" xmlns:wp14="http://schemas.microsoft.com/office/word/2010/wordprocessingDrawing" xmlns:wp="http://schemas.openxmlformats.org/drawingml/2006/wordprocessingDrawing" xmlns:w10="urn:schemas-microsoft-com:office:word" xmlns:w="http://schemas.openxmlformats.org/wordprocessingml/2006/main" xmlns:w14="http://schemas.microsoft.com/office/word/2010/wordml" xmlns:w15="http://schemas.microsoft.com/office/word/2012/wordml" xmlns:w16cid="http://schemas.microsoft.com/office/word/2016/wordml/cid" xmlns:w16se="http://schemas.microsoft.com/office/word/2015/wordml/symex" xmlns:wpg="http://schemas.microsoft.com/office/word/2010/wordprocessingGroup" xmlns:wpi="http://schemas.microsoft.com/office/word/2010/wordprocessingInk" xmlns:wne="http://schemas.microsoft.com/office/word/2006/wordml" xmlns:wps="http://schemas.microsoft.com/office/word/2010/wordprocessingShape" mc:Ignorable="w14 w15 w16se w16cid wp14">
+  <w:abstractNum w:abstractNumId="0" w15:restartNumberingAfterBreak="0">
+    <w:nsid w:val="53F17CE3"/>
+    <w:multiLevelType w:val="hybridMultilevel"/>
+    <w:tmpl w:val="F55A3024"/>
+    <w:lvl w:ilvl="0" w:tplc="0416000F">
+      <w:start w:val="1"/>
+      <w:numFmt w:val="decimal"/>
+      <w:lvlText w:val="%1."/>
+      <w:lvlJc w:val="left"/>
+      <w:pPr>
+        <w:ind w:left="360" w:hanging="360"/>
+      </w:pPr>
+      <w:rPr>
+        <w:rFonts w:hint="default"/>
+      </w:rPr>
+    </w:lvl>
+    <w:lvl w:ilvl="1" w:tplc="04160019" w:tentative="1">
+      <w:start w:val="1"/>
+      <w:numFmt w:val="lowerLetter"/>
+      <w:lvlText w:val="%2."/>
+      <w:lvlJc w:val="left"/>
+      <w:pPr>
+        <w:ind w:left="1080" w:hanging="360"/>
+      </w:pPr>
+    </w:lvl>
+    <w:lvl w:ilvl="2" w:tplc="0416001B" w:tentative="1">
+      <w:start w:val="1"/>
+      <w:numFmt w:val="lowerRoman"/>
+      <w:lvlText w:val="%3."/>
+      <w:lvlJc w:val="right"/>
+      <w:pPr>
+        <w:ind w:left="1800" w:hanging="180"/>
+      </w:pPr>
+    </w:lvl>
+    <w:lvl w:ilvl="3" w:tplc="0416000F" w:tentative="1">
+      <w:start w:val="1"/>
+      <w:numFmt w:val="decimal"/>
+      <w:lvlText w:val="%4."/>
+      <w:lvlJc w:val="left"/>
+      <w:pPr>
+        <w:ind w:left="2520" w:hanging="360"/>
+      </w:pPr>
+    </w:lvl>
+    <w:lvl w:ilvl="4" w:tplc="04160019" w:tentative="1">
+      <w:start w:val="1"/>
+      <w:numFmt w:val="lowerLetter"/>
+      <w:lvlText w:val="%5."/>
+      <w:lvlJc w:val="left"/>
+      <w:pPr>
+        <w:ind w:left="3240" w:hanging="360"/>
+      </w:pPr>
+    </w:lvl>
+    <w:lvl w:ilvl="5" w:tplc="0416001B" w:tentative="1">
+      <w:start w:val="1"/>
+      <w:numFmt w:val="lowerRoman"/>
+      <w:lvlText w:val="%6."/>
+      <w:lvlJc w:val="right"/>
+      <w:pPr>
+        <w:ind w:left="3960" w:hanging="180"/>
+      </w:pPr>
+    </w:lvl>
+    <w:lvl w:ilvl="6" w:tplc="0416000F" w:tentative="1">
+      <w:start w:val="1"/>
+      <w:numFmt w:val="decimal"/>
+      <w:lvlText w:val="%7."/>
+      <w:lvlJc w:val="left"/>
+      <w:pPr>
+        <w:ind w:left="4680" w:hanging="360"/>
+      </w:pPr>
+    </w:lvl>
+    <w:lvl w:ilvl="7" w:tplc="04160019" w:tentative="1">
+      <w:start w:val="1"/>
+      <w:numFmt w:val="lowerLetter"/>
+      <w:lvlText w:val="%8."/>
+      <w:lvlJc w:val="left"/>
+      <w:pPr>
+        <w:ind w:left="5400" w:hanging="360"/>
+      </w:pPr>
+    </w:lvl>
+    <w:lvl w:ilvl="8" w:tplc="0416001B" w:tentative="1">
+      <w:start w:val="1"/>
+      <w:numFmt w:val="lowerRoman"/>
+      <w:lvlText w:val="%9."/>
+      <w:lvlJc w:val="right"/>
+      <w:pPr>
+        <w:ind w:left="6120" w:hanging="180"/>
+      </w:pPr>
+    </w:lvl>
+  </w:abstractNum>
+  <w:num w:numId="1">
+    <w:abstractNumId w:val="0"/>
+  </w:num>
+</w:numbering>
 </file>
 
 <file path=word/styles.xml><?xml version="1.0" encoding="utf-8"?>
@@ -971,6 +1911,7 @@
     <w:lsdException w:name="HTML Sample" w:semiHidden="1" w:unhideWhenUsed="1"/>
     <w:lsdException w:name="HTML Typewriter" w:semiHidden="1" w:unhideWhenUsed="1"/>
     <w:lsdException w:name="HTML Variable" w:semiHidden="1" w:unhideWhenUsed="1"/>
+    <w:lsdException w:name="Normal Table" w:semiHidden="1" w:unhideWhenUsed="1"/>
     <w:lsdException w:name="annotation subject" w:semiHidden="1" w:unhideWhenUsed="1"/>
     <w:lsdException w:name="No List" w:semiHidden="1" w:unhideWhenUsed="1"/>
     <w:lsdException w:name="Outline List 1" w:semiHidden="1" w:unhideWhenUsed="1"/>
@@ -1016,9 +1957,11 @@
     <w:lsdException w:name="Table Subtle 1" w:semiHidden="1" w:unhideWhenUsed="1"/>
     <w:lsdException w:name="Table Subtle 2" w:semiHidden="1" w:unhideWhenUsed="1"/>
     <w:lsdException w:name="Table Web 1" w:semiHidden="1" w:unhideWhenUsed="1"/>
+    <w:lsdException w:name="Table Web 2" w:semiHidden="1" w:unhideWhenUsed="1"/>
     <w:lsdException w:name="Table Web 3" w:semiHidden="1" w:unhideWhenUsed="1"/>
     <w:lsdException w:name="Balloon Text" w:semiHidden="1" w:unhideWhenUsed="1"/>
     <w:lsdException w:name="Table Grid" w:uiPriority="39"/>
+    <w:lsdException w:name="Table Theme" w:semiHidden="1" w:unhideWhenUsed="1"/>
     <w:lsdException w:name="Placeholder Text" w:semiHidden="1"/>
     <w:lsdException w:name="No Spacing" w:uiPriority="1" w:qFormat="1"/>
     <w:lsdException w:name="Light Shading" w:uiPriority="60"/>
@@ -1283,6 +2226,36 @@
       <w:color w:val="0000FF"/>
       <w:u w:val="single"/>
     </w:rPr>
+  </w:style>
+  <w:style w:type="paragraph" w:styleId="ListParagraph">
+    <w:name w:val="List Paragraph"/>
+    <w:basedOn w:val="Normal"/>
+    <w:uiPriority w:val="34"/>
+    <w:qFormat/>
+    <w:rsid w:val="00CF4201"/>
+    <w:pPr>
+      <w:ind w:left="720"/>
+      <w:contextualSpacing/>
+    </w:pPr>
+  </w:style>
+  <w:style w:type="table" w:styleId="TableGrid">
+    <w:name w:val="Table Grid"/>
+    <w:basedOn w:val="TableNormal"/>
+    <w:uiPriority w:val="39"/>
+    <w:rsid w:val="00CF4201"/>
+    <w:pPr>
+      <w:spacing w:after="0" w:line="240" w:lineRule="auto"/>
+    </w:pPr>
+    <w:tblPr>
+      <w:tblBorders>
+        <w:top w:val="single" w:sz="4" w:space="0" w:color="auto"/>
+        <w:left w:val="single" w:sz="4" w:space="0" w:color="auto"/>
+        <w:bottom w:val="single" w:sz="4" w:space="0" w:color="auto"/>
+        <w:right w:val="single" w:sz="4" w:space="0" w:color="auto"/>
+        <w:insideH w:val="single" w:sz="4" w:space="0" w:color="auto"/>
+        <w:insideV w:val="single" w:sz="4" w:space="0" w:color="auto"/>
+      </w:tblBorders>
+    </w:tblPr>
   </w:style>
 </w:styles>
 </file>
@@ -1580,4 +2553,16 @@
     </a:ext>
   </a:extLst>
 </a:theme>
+</file>
+
+<file path=customXml/item1.xml><?xml version="1.0" encoding="utf-8"?>
+<b:Sources xmlns:b="http://schemas.openxmlformats.org/officeDocument/2006/bibliography" xmlns="http://schemas.openxmlformats.org/officeDocument/2006/bibliography" SelectedStyle="\APASixthEditionOfficeOnline.xsl" StyleName="APA" Version="6"/>
+</file>
+
+<file path=customXml/itemProps1.xml><?xml version="1.0" encoding="utf-8"?>
+<ds:datastoreItem xmlns:ds="http://schemas.openxmlformats.org/officeDocument/2006/customXml" ds:itemID="{FA0FCA06-7F30-4149-84BC-9C62D3B9037F}">
+  <ds:schemaRefs>
+    <ds:schemaRef ds:uri="http://schemas.openxmlformats.org/officeDocument/2006/bibliography"/>
+  </ds:schemaRefs>
+</ds:datastoreItem>
 </file>
</xml_diff>